<commit_message>
Update This is your template for Nordic Machine Intelligence.docx
</commit_message>
<xml_diff>
--- a/This is your template for Nordic Machine Intelligence.docx
+++ b/This is your template for Nordic Machine Intelligence.docx
@@ -1,6 +1,6 @@
 
 <file path=word/document.xml><?xml version="1.0" encoding="utf-8"?>
-<w:document xmlns:wpc="http://schemas.microsoft.com/office/word/2010/wordprocessingCanvas" xmlns:cx="http://schemas.microsoft.com/office/drawing/2014/chartex" xmlns:cx1="http://schemas.microsoft.com/office/drawing/2015/9/8/chartex" xmlns:cx2="http://schemas.microsoft.com/office/drawing/2015/10/21/chartex" xmlns:cx3="http://schemas.microsoft.com/office/drawing/2016/5/9/chartex" xmlns:cx4="http://schemas.microsoft.com/office/drawing/2016/5/10/chartex" xmlns:cx5="http://schemas.microsoft.com/office/drawing/2016/5/11/chartex" xmlns:cx6="http://schemas.microsoft.com/office/drawing/2016/5/12/chartex" xmlns:cx7="http://schemas.microsoft.com/office/drawing/2016/5/13/chartex" xmlns:cx8="http://schemas.microsoft.com/office/drawing/2016/5/14/chartex" xmlns:mc="http://schemas.openxmlformats.org/markup-compatibility/2006" xmlns:aink="http://schemas.microsoft.com/office/drawing/2016/ink" xmlns:am3d="http://schemas.microsoft.com/office/drawing/2017/model3d" xmlns:o="urn:schemas-microsoft-com:office:office" xmlns:r="http://schemas.openxmlformats.org/officeDocument/2006/relationships" xmlns:m="http://schemas.openxmlformats.org/officeDocument/2006/math" xmlns:v="urn:schemas-microsoft-com:vml" xmlns:wp14="http://schemas.microsoft.com/office/word/2010/wordprocessingDrawing" xmlns:wp="http://schemas.openxmlformats.org/drawingml/2006/wordprocessingDrawing" xmlns:w10="urn:schemas-microsoft-com:office:word" xmlns:w="http://schemas.openxmlformats.org/wordprocessingml/2006/main" xmlns:w14="http://schemas.microsoft.com/office/word/2010/wordml" xmlns:w15="http://schemas.microsoft.com/office/word/2012/wordml" xmlns:w16cex="http://schemas.microsoft.com/office/word/2018/wordml/cex" xmlns:w16cid="http://schemas.microsoft.com/office/word/2016/wordml/cid" xmlns:w16="http://schemas.microsoft.com/office/word/2018/wordml" xmlns:w16se="http://schemas.microsoft.com/office/word/2015/wordml/symex" xmlns:wpg="http://schemas.microsoft.com/office/word/2010/wordprocessingGroup" xmlns:wpi="http://schemas.microsoft.com/office/word/2010/wordprocessingInk" xmlns:wne="http://schemas.microsoft.com/office/word/2006/wordml" xmlns:wps="http://schemas.microsoft.com/office/word/2010/wordprocessingShape" mc:Ignorable="w14 w15 w16se w16cid w16 w16cex wp14">
+<w:document xmlns:wpc="http://schemas.microsoft.com/office/word/2010/wordprocessingCanvas" xmlns:cx="http://schemas.microsoft.com/office/drawing/2014/chartex" xmlns:cx1="http://schemas.microsoft.com/office/drawing/2015/9/8/chartex" xmlns:cx2="http://schemas.microsoft.com/office/drawing/2015/10/21/chartex" xmlns:cx3="http://schemas.microsoft.com/office/drawing/2016/5/9/chartex" xmlns:cx4="http://schemas.microsoft.com/office/drawing/2016/5/10/chartex" xmlns:cx5="http://schemas.microsoft.com/office/drawing/2016/5/11/chartex" xmlns:cx6="http://schemas.microsoft.com/office/drawing/2016/5/12/chartex" xmlns:cx7="http://schemas.microsoft.com/office/drawing/2016/5/13/chartex" xmlns:cx8="http://schemas.microsoft.com/office/drawing/2016/5/14/chartex" xmlns:mc="http://schemas.openxmlformats.org/markup-compatibility/2006" xmlns:aink="http://schemas.microsoft.com/office/drawing/2016/ink" xmlns:am3d="http://schemas.microsoft.com/office/drawing/2017/model3d" xmlns:o="urn:schemas-microsoft-com:office:office" xmlns:oel="http://schemas.microsoft.com/office/2019/extlst" xmlns:r="http://schemas.openxmlformats.org/officeDocument/2006/relationships" xmlns:m="http://schemas.openxmlformats.org/officeDocument/2006/math" xmlns:v="urn:schemas-microsoft-com:vml" xmlns:wp14="http://schemas.microsoft.com/office/word/2010/wordprocessingDrawing" xmlns:wp="http://schemas.openxmlformats.org/drawingml/2006/wordprocessingDrawing" xmlns:w10="urn:schemas-microsoft-com:office:word" xmlns:w="http://schemas.openxmlformats.org/wordprocessingml/2006/main" xmlns:w14="http://schemas.microsoft.com/office/word/2010/wordml" xmlns:w15="http://schemas.microsoft.com/office/word/2012/wordml" xmlns:w16cex="http://schemas.microsoft.com/office/word/2018/wordml/cex" xmlns:w16cid="http://schemas.microsoft.com/office/word/2016/wordml/cid" xmlns:w16="http://schemas.microsoft.com/office/word/2018/wordml" xmlns:w16sdtdh="http://schemas.microsoft.com/office/word/2020/wordml/sdtdatahash" xmlns:w16se="http://schemas.microsoft.com/office/word/2015/wordml/symex" xmlns:wpg="http://schemas.microsoft.com/office/word/2010/wordprocessingGroup" xmlns:wpi="http://schemas.microsoft.com/office/word/2010/wordprocessingInk" xmlns:wne="http://schemas.microsoft.com/office/word/2006/wordml" xmlns:wps="http://schemas.microsoft.com/office/word/2010/wordprocessingShape" mc:Ignorable="w14 w15 w16se w16cid w16 w16cex w16sdtdh wp14">
   <w:body>
     <w:p>
       <w:pPr>
@@ -682,27 +682,7 @@
           <w:szCs w:val="20"/>
           <w:lang w:val="en-US"/>
         </w:rPr>
-        <w:t xml:space="preserve">The margins in this document are set to 2.5 cm for the top and 1.5 cm for the sides and bottom. The main body of the manuscript is in two columns separated by a 1 cm. The line spacing is 1.1, and the references list has 3 </w:t>
-      </w:r>
-      <w:proofErr w:type="spellStart"/>
-      <w:r>
-        <w:rPr>
-          <w:rFonts w:asciiTheme="majorHAnsi" w:hAnsiTheme="majorHAnsi"/>
-          <w:sz w:val="20"/>
-          <w:szCs w:val="20"/>
-          <w:lang w:val="en-US"/>
-        </w:rPr>
-        <w:t>pt</w:t>
-      </w:r>
-      <w:proofErr w:type="spellEnd"/>
-      <w:r>
-        <w:rPr>
-          <w:rFonts w:asciiTheme="majorHAnsi" w:hAnsiTheme="majorHAnsi"/>
-          <w:sz w:val="20"/>
-          <w:szCs w:val="20"/>
-          <w:lang w:val="en-US"/>
-        </w:rPr>
-        <w:t xml:space="preserve"> spacing between each reference. </w:t>
+        <w:t xml:space="preserve">The margins in this document are set to 2.5 cm for the top and 1.5 cm for the sides and bottom. The main body of the manuscript is in two columns separated by a 1 cm. The line spacing is 1.1, and the references list has 3 pt spacing between each reference. </w:t>
       </w:r>
     </w:p>
     <w:p>
@@ -1224,27 +1204,7 @@
           <w:szCs w:val="16"/>
           <w:lang w:val="en-US"/>
         </w:rPr>
-        <w:t xml:space="preserve">Fig.1: Box-plot showing median value (line), mean value (cross), middle 50% (box) and smallest and largest point within 1.5 </w:t>
-      </w:r>
-      <w:proofErr w:type="spellStart"/>
-      <w:r>
-        <w:rPr>
-          <w:rFonts w:asciiTheme="majorHAnsi" w:hAnsiTheme="majorHAnsi"/>
-          <w:sz w:val="16"/>
-          <w:szCs w:val="16"/>
-          <w:lang w:val="en-US"/>
-        </w:rPr>
-        <w:t>interquartiles</w:t>
-      </w:r>
-      <w:proofErr w:type="spellEnd"/>
-      <w:r>
-        <w:rPr>
-          <w:rFonts w:asciiTheme="majorHAnsi" w:hAnsiTheme="majorHAnsi"/>
-          <w:sz w:val="16"/>
-          <w:szCs w:val="16"/>
-          <w:lang w:val="en-US"/>
-        </w:rPr>
-        <w:t xml:space="preserve"> from the box (whiskers) of all measurements on days A, B and C.</w:t>
+        <w:t>Fig.1: Box-plot showing median value (line), mean value (cross), middle 50% (box) and smallest and largest point within 1.5 interquartiles from the box (whiskers) of all measurements on days A, B and C.</w:t>
       </w:r>
     </w:p>
     <w:p>
@@ -1560,7 +1520,6 @@
         </w:rPr>
         <w:br/>
       </w:r>
-      <w:proofErr w:type="gramStart"/>
       <w:r>
         <w:rPr>
           <w:rFonts w:asciiTheme="majorHAnsi" w:hAnsiTheme="majorHAnsi"/>
@@ -1579,7 +1538,6 @@
         </w:rPr>
         <w:t xml:space="preserve"> .</w:t>
       </w:r>
-      <w:proofErr w:type="gramEnd"/>
     </w:p>
     <w:p>
       <w:pPr>
@@ -1596,7 +1554,6 @@
           <w:lang w:val="en-US"/>
         </w:rPr>
       </w:pPr>
-      <w:proofErr w:type="spellStart"/>
       <w:r>
         <w:rPr>
           <w:rFonts w:asciiTheme="majorHAnsi" w:hAnsiTheme="majorHAnsi"/>
@@ -1604,106 +1561,16 @@
           <w:szCs w:val="18"/>
           <w:lang w:val="da-DK"/>
         </w:rPr>
-        <w:t>Halpern</w:t>
-      </w:r>
-      <w:proofErr w:type="spellEnd"/>
+        <w:t xml:space="preserve">Halpern SD, Ubel PA, Caplan AL. </w:t>
+      </w:r>
       <w:r>
         <w:rPr>
           <w:rFonts w:asciiTheme="majorHAnsi" w:hAnsiTheme="majorHAnsi"/>
           <w:sz w:val="18"/>
           <w:szCs w:val="18"/>
-          <w:lang w:val="da-DK"/>
-        </w:rPr>
-        <w:t xml:space="preserve"> SD, </w:t>
-      </w:r>
-      <w:proofErr w:type="spellStart"/>
-      <w:r>
-        <w:rPr>
-          <w:rFonts w:asciiTheme="majorHAnsi" w:hAnsiTheme="majorHAnsi"/>
-          <w:sz w:val="18"/>
-          <w:szCs w:val="18"/>
-          <w:lang w:val="da-DK"/>
-        </w:rPr>
-        <w:t>Ubel</w:t>
-      </w:r>
-      <w:proofErr w:type="spellEnd"/>
-      <w:r>
-        <w:rPr>
-          <w:rFonts w:asciiTheme="majorHAnsi" w:hAnsiTheme="majorHAnsi"/>
-          <w:sz w:val="18"/>
-          <w:szCs w:val="18"/>
-          <w:lang w:val="da-DK"/>
-        </w:rPr>
-        <w:t xml:space="preserve"> PA, </w:t>
-      </w:r>
-      <w:proofErr w:type="spellStart"/>
-      <w:r>
-        <w:rPr>
-          <w:rFonts w:asciiTheme="majorHAnsi" w:hAnsiTheme="majorHAnsi"/>
-          <w:sz w:val="18"/>
-          <w:szCs w:val="18"/>
-          <w:lang w:val="da-DK"/>
-        </w:rPr>
-        <w:t>Caplan</w:t>
-      </w:r>
-      <w:proofErr w:type="spellEnd"/>
-      <w:r>
-        <w:rPr>
-          <w:rFonts w:asciiTheme="majorHAnsi" w:hAnsiTheme="majorHAnsi"/>
-          <w:sz w:val="18"/>
-          <w:szCs w:val="18"/>
-          <w:lang w:val="da-DK"/>
-        </w:rPr>
-        <w:t xml:space="preserve"> AL. </w:t>
-      </w:r>
-      <w:r>
-        <w:rPr>
-          <w:rFonts w:asciiTheme="majorHAnsi" w:hAnsiTheme="majorHAnsi"/>
-          <w:sz w:val="18"/>
-          <w:szCs w:val="18"/>
-          <w:lang w:val="en-US"/>
-        </w:rPr>
-        <w:t xml:space="preserve">Solid-organ transplantation in HIV-infected patients. N </w:t>
-      </w:r>
-      <w:proofErr w:type="spellStart"/>
-      <w:r>
-        <w:rPr>
-          <w:rFonts w:asciiTheme="majorHAnsi" w:hAnsiTheme="majorHAnsi"/>
-          <w:sz w:val="18"/>
-          <w:szCs w:val="18"/>
-          <w:lang w:val="en-US"/>
-        </w:rPr>
-        <w:t>Engl</w:t>
-      </w:r>
-      <w:proofErr w:type="spellEnd"/>
-      <w:r>
-        <w:rPr>
-          <w:rFonts w:asciiTheme="majorHAnsi" w:hAnsiTheme="majorHAnsi"/>
-          <w:sz w:val="18"/>
-          <w:szCs w:val="18"/>
-          <w:lang w:val="en-US"/>
-        </w:rPr>
-        <w:t xml:space="preserve"> J Med. </w:t>
-      </w:r>
-      <w:proofErr w:type="gramStart"/>
-      <w:r>
-        <w:rPr>
-          <w:rFonts w:asciiTheme="majorHAnsi" w:hAnsiTheme="majorHAnsi"/>
-          <w:sz w:val="18"/>
-          <w:szCs w:val="18"/>
-          <w:lang w:val="en-US"/>
-        </w:rPr>
-        <w:t>2002;347:284</w:t>
-      </w:r>
-      <w:proofErr w:type="gramEnd"/>
-      <w:r>
-        <w:rPr>
-          <w:rFonts w:asciiTheme="majorHAnsi" w:hAnsiTheme="majorHAnsi"/>
-          <w:sz w:val="18"/>
-          <w:szCs w:val="18"/>
-          <w:lang w:val="en-US"/>
-        </w:rPr>
-        <w:t>-7.</w:t>
+          <w:lang w:val="en-US"/>
+        </w:rPr>
+        <w:t>Solid-organ transplantation in HIV-infected patients. N Engl J Med. 2002;347:284-7.</w:t>
       </w:r>
     </w:p>
     <w:p>
@@ -1727,67 +1594,7 @@
           <w:szCs w:val="18"/>
           <w:lang w:val="en-US"/>
         </w:rPr>
-        <w:t xml:space="preserve">Rose ME, </w:t>
-      </w:r>
-      <w:proofErr w:type="spellStart"/>
-      <w:r>
-        <w:rPr>
-          <w:rFonts w:asciiTheme="majorHAnsi" w:hAnsiTheme="majorHAnsi"/>
-          <w:sz w:val="18"/>
-          <w:szCs w:val="18"/>
-          <w:lang w:val="en-US"/>
-        </w:rPr>
-        <w:t>Huerbin</w:t>
-      </w:r>
-      <w:proofErr w:type="spellEnd"/>
-      <w:r>
-        <w:rPr>
-          <w:rFonts w:asciiTheme="majorHAnsi" w:hAnsiTheme="majorHAnsi"/>
-          <w:sz w:val="18"/>
-          <w:szCs w:val="18"/>
-          <w:lang w:val="en-US"/>
-        </w:rPr>
-        <w:t xml:space="preserve"> MB, </w:t>
-      </w:r>
-      <w:proofErr w:type="spellStart"/>
-      <w:r>
-        <w:rPr>
-          <w:rFonts w:asciiTheme="majorHAnsi" w:hAnsiTheme="majorHAnsi"/>
-          <w:sz w:val="18"/>
-          <w:szCs w:val="18"/>
-          <w:lang w:val="en-US"/>
-        </w:rPr>
-        <w:t>Melick</w:t>
-      </w:r>
-      <w:proofErr w:type="spellEnd"/>
-      <w:r>
-        <w:rPr>
-          <w:rFonts w:asciiTheme="majorHAnsi" w:hAnsiTheme="majorHAnsi"/>
-          <w:sz w:val="18"/>
-          <w:szCs w:val="18"/>
-          <w:lang w:val="en-US"/>
-        </w:rPr>
-        <w:t xml:space="preserve"> J, Marion DW, Palmer AM, </w:t>
-      </w:r>
-      <w:proofErr w:type="spellStart"/>
-      <w:r>
-        <w:rPr>
-          <w:rFonts w:asciiTheme="majorHAnsi" w:hAnsiTheme="majorHAnsi"/>
-          <w:sz w:val="18"/>
-          <w:szCs w:val="18"/>
-          <w:lang w:val="en-US"/>
-        </w:rPr>
-        <w:t>Schiding</w:t>
-      </w:r>
-      <w:proofErr w:type="spellEnd"/>
-      <w:r>
-        <w:rPr>
-          <w:rFonts w:asciiTheme="majorHAnsi" w:hAnsiTheme="majorHAnsi"/>
-          <w:sz w:val="18"/>
-          <w:szCs w:val="18"/>
-          <w:lang w:val="en-US"/>
-        </w:rPr>
-        <w:t xml:space="preserve"> JK, et al. Regulation of interstitial excitatory amino acid concentrations after cortical contusion injury. Brain Res. 2002;935(1-2):40-6.</w:t>
+        <w:t>Rose ME, Huerbin MB, Melick J, Marion DW, Palmer AM, Schiding JK, et al. Regulation of interstitial excitatory amino acid concentrations after cortical contusion injury. Brain Res. 2002;935(1-2):40-6.</w:t>
       </w:r>
     </w:p>
     <w:p>
@@ -1812,27 +1619,7 @@
           <w:szCs w:val="18"/>
           <w:lang w:val="en-US"/>
         </w:rPr>
-        <w:t xml:space="preserve">Murray PR, Rosenthal KS, Kobayashi GS, </w:t>
-      </w:r>
-      <w:proofErr w:type="spellStart"/>
-      <w:r>
-        <w:rPr>
-          <w:rFonts w:asciiTheme="majorHAnsi" w:hAnsiTheme="majorHAnsi"/>
-          <w:sz w:val="18"/>
-          <w:szCs w:val="18"/>
-          <w:lang w:val="en-US"/>
-        </w:rPr>
-        <w:t>Pfaller</w:t>
-      </w:r>
-      <w:proofErr w:type="spellEnd"/>
-      <w:r>
-        <w:rPr>
-          <w:rFonts w:asciiTheme="majorHAnsi" w:hAnsiTheme="majorHAnsi"/>
-          <w:sz w:val="18"/>
-          <w:szCs w:val="18"/>
-          <w:lang w:val="en-US"/>
-        </w:rPr>
-        <w:t xml:space="preserve"> MA. </w:t>
+        <w:t xml:space="preserve">Murray PR, Rosenthal KS, Kobayashi GS, Pfaller MA. </w:t>
       </w:r>
       <w:r>
         <w:rPr>
@@ -1865,47 +1652,7 @@
           <w:szCs w:val="18"/>
           <w:lang w:val="en-US"/>
         </w:rPr>
-        <w:t xml:space="preserve">Meltzer PS, </w:t>
-      </w:r>
-      <w:proofErr w:type="spellStart"/>
-      <w:r>
-        <w:rPr>
-          <w:rFonts w:asciiTheme="majorHAnsi" w:hAnsiTheme="majorHAnsi"/>
-          <w:sz w:val="18"/>
-          <w:szCs w:val="18"/>
-          <w:lang w:val="en-US"/>
-        </w:rPr>
-        <w:t>Kallioniemi</w:t>
-      </w:r>
-      <w:proofErr w:type="spellEnd"/>
-      <w:r>
-        <w:rPr>
-          <w:rFonts w:asciiTheme="majorHAnsi" w:hAnsiTheme="majorHAnsi"/>
-          <w:sz w:val="18"/>
-          <w:szCs w:val="18"/>
-          <w:lang w:val="en-US"/>
-        </w:rPr>
-        <w:t xml:space="preserve"> A, Trent JM. Chromosome alterations in human solid tumors. In: Vogelstein B, </w:t>
-      </w:r>
-      <w:proofErr w:type="spellStart"/>
-      <w:r>
-        <w:rPr>
-          <w:rFonts w:asciiTheme="majorHAnsi" w:hAnsiTheme="majorHAnsi"/>
-          <w:sz w:val="18"/>
-          <w:szCs w:val="18"/>
-          <w:lang w:val="en-US"/>
-        </w:rPr>
-        <w:t>Kinzler</w:t>
-      </w:r>
-      <w:proofErr w:type="spellEnd"/>
-      <w:r>
-        <w:rPr>
-          <w:rFonts w:asciiTheme="majorHAnsi" w:hAnsiTheme="majorHAnsi"/>
-          <w:sz w:val="18"/>
-          <w:szCs w:val="18"/>
-          <w:lang w:val="en-US"/>
-        </w:rPr>
-        <w:t xml:space="preserve"> KW, editors. The genetic basis of human cancer. New York: McGraw-Hill; 2002. p. 93-113.</w:t>
+        <w:t>Meltzer PS, Kallioniemi A, Trent JM. Chromosome alterations in human solid tumors. In: Vogelstein B, Kinzler KW, editors. The genetic basis of human cancer. New York: McGraw-Hill; 2002. p. 93-113.</w:t>
       </w:r>
     </w:p>
     <w:p>
@@ -1963,7 +1710,7 @@
 </file>
 
 <file path=word/endnotes.xml><?xml version="1.0" encoding="utf-8"?>
-<w:endnotes xmlns:wpc="http://schemas.microsoft.com/office/word/2010/wordprocessingCanvas" xmlns:cx="http://schemas.microsoft.com/office/drawing/2014/chartex" xmlns:cx1="http://schemas.microsoft.com/office/drawing/2015/9/8/chartex" xmlns:cx2="http://schemas.microsoft.com/office/drawing/2015/10/21/chartex" xmlns:cx3="http://schemas.microsoft.com/office/drawing/2016/5/9/chartex" xmlns:cx4="http://schemas.microsoft.com/office/drawing/2016/5/10/chartex" xmlns:cx5="http://schemas.microsoft.com/office/drawing/2016/5/11/chartex" xmlns:cx6="http://schemas.microsoft.com/office/drawing/2016/5/12/chartex" xmlns:cx7="http://schemas.microsoft.com/office/drawing/2016/5/13/chartex" xmlns:cx8="http://schemas.microsoft.com/office/drawing/2016/5/14/chartex" xmlns:mc="http://schemas.openxmlformats.org/markup-compatibility/2006" xmlns:aink="http://schemas.microsoft.com/office/drawing/2016/ink" xmlns:am3d="http://schemas.microsoft.com/office/drawing/2017/model3d" xmlns:o="urn:schemas-microsoft-com:office:office" xmlns:r="http://schemas.openxmlformats.org/officeDocument/2006/relationships" xmlns:m="http://schemas.openxmlformats.org/officeDocument/2006/math" xmlns:v="urn:schemas-microsoft-com:vml" xmlns:wp14="http://schemas.microsoft.com/office/word/2010/wordprocessingDrawing" xmlns:wp="http://schemas.openxmlformats.org/drawingml/2006/wordprocessingDrawing" xmlns:w10="urn:schemas-microsoft-com:office:word" xmlns:w="http://schemas.openxmlformats.org/wordprocessingml/2006/main" xmlns:w14="http://schemas.microsoft.com/office/word/2010/wordml" xmlns:w15="http://schemas.microsoft.com/office/word/2012/wordml" xmlns:w16cex="http://schemas.microsoft.com/office/word/2018/wordml/cex" xmlns:w16cid="http://schemas.microsoft.com/office/word/2016/wordml/cid" xmlns:w16="http://schemas.microsoft.com/office/word/2018/wordml" xmlns:w16se="http://schemas.microsoft.com/office/word/2015/wordml/symex" xmlns:wpg="http://schemas.microsoft.com/office/word/2010/wordprocessingGroup" xmlns:wpi="http://schemas.microsoft.com/office/word/2010/wordprocessingInk" xmlns:wne="http://schemas.microsoft.com/office/word/2006/wordml" xmlns:wps="http://schemas.microsoft.com/office/word/2010/wordprocessingShape" mc:Ignorable="w14 w15 w16se w16cid w16 w16cex wp14">
+<w:endnotes xmlns:wpc="http://schemas.microsoft.com/office/word/2010/wordprocessingCanvas" xmlns:cx="http://schemas.microsoft.com/office/drawing/2014/chartex" xmlns:cx1="http://schemas.microsoft.com/office/drawing/2015/9/8/chartex" xmlns:cx2="http://schemas.microsoft.com/office/drawing/2015/10/21/chartex" xmlns:cx3="http://schemas.microsoft.com/office/drawing/2016/5/9/chartex" xmlns:cx4="http://schemas.microsoft.com/office/drawing/2016/5/10/chartex" xmlns:cx5="http://schemas.microsoft.com/office/drawing/2016/5/11/chartex" xmlns:cx6="http://schemas.microsoft.com/office/drawing/2016/5/12/chartex" xmlns:cx7="http://schemas.microsoft.com/office/drawing/2016/5/13/chartex" xmlns:cx8="http://schemas.microsoft.com/office/drawing/2016/5/14/chartex" xmlns:mc="http://schemas.openxmlformats.org/markup-compatibility/2006" xmlns:aink="http://schemas.microsoft.com/office/drawing/2016/ink" xmlns:am3d="http://schemas.microsoft.com/office/drawing/2017/model3d" xmlns:o="urn:schemas-microsoft-com:office:office" xmlns:oel="http://schemas.microsoft.com/office/2019/extlst" xmlns:r="http://schemas.openxmlformats.org/officeDocument/2006/relationships" xmlns:m="http://schemas.openxmlformats.org/officeDocument/2006/math" xmlns:v="urn:schemas-microsoft-com:vml" xmlns:wp14="http://schemas.microsoft.com/office/word/2010/wordprocessingDrawing" xmlns:wp="http://schemas.openxmlformats.org/drawingml/2006/wordprocessingDrawing" xmlns:w10="urn:schemas-microsoft-com:office:word" xmlns:w="http://schemas.openxmlformats.org/wordprocessingml/2006/main" xmlns:w14="http://schemas.microsoft.com/office/word/2010/wordml" xmlns:w15="http://schemas.microsoft.com/office/word/2012/wordml" xmlns:w16cex="http://schemas.microsoft.com/office/word/2018/wordml/cex" xmlns:w16cid="http://schemas.microsoft.com/office/word/2016/wordml/cid" xmlns:w16="http://schemas.microsoft.com/office/word/2018/wordml" xmlns:w16sdtdh="http://schemas.microsoft.com/office/word/2020/wordml/sdtdatahash" xmlns:w16se="http://schemas.microsoft.com/office/word/2015/wordml/symex" xmlns:wpg="http://schemas.microsoft.com/office/word/2010/wordprocessingGroup" xmlns:wpi="http://schemas.microsoft.com/office/word/2010/wordprocessingInk" xmlns:wne="http://schemas.microsoft.com/office/word/2006/wordml" xmlns:wps="http://schemas.microsoft.com/office/word/2010/wordprocessingShape" mc:Ignorable="w14 w15 w16se w16cid w16 w16cex w16sdtdh wp14">
   <w:endnote w:type="separator" w:id="-1">
     <w:p>
       <w:pPr>
@@ -1988,7 +1735,7 @@
 </file>
 
 <file path=word/footer1.xml><?xml version="1.0" encoding="utf-8"?>
-<w:ftr xmlns:wpc="http://schemas.microsoft.com/office/word/2010/wordprocessingCanvas" xmlns:cx="http://schemas.microsoft.com/office/drawing/2014/chartex" xmlns:cx1="http://schemas.microsoft.com/office/drawing/2015/9/8/chartex" xmlns:cx2="http://schemas.microsoft.com/office/drawing/2015/10/21/chartex" xmlns:cx3="http://schemas.microsoft.com/office/drawing/2016/5/9/chartex" xmlns:cx4="http://schemas.microsoft.com/office/drawing/2016/5/10/chartex" xmlns:cx5="http://schemas.microsoft.com/office/drawing/2016/5/11/chartex" xmlns:cx6="http://schemas.microsoft.com/office/drawing/2016/5/12/chartex" xmlns:cx7="http://schemas.microsoft.com/office/drawing/2016/5/13/chartex" xmlns:cx8="http://schemas.microsoft.com/office/drawing/2016/5/14/chartex" xmlns:mc="http://schemas.openxmlformats.org/markup-compatibility/2006" xmlns:aink="http://schemas.microsoft.com/office/drawing/2016/ink" xmlns:am3d="http://schemas.microsoft.com/office/drawing/2017/model3d" xmlns:o="urn:schemas-microsoft-com:office:office" xmlns:r="http://schemas.openxmlformats.org/officeDocument/2006/relationships" xmlns:m="http://schemas.openxmlformats.org/officeDocument/2006/math" xmlns:v="urn:schemas-microsoft-com:vml" xmlns:wp14="http://schemas.microsoft.com/office/word/2010/wordprocessingDrawing" xmlns:wp="http://schemas.openxmlformats.org/drawingml/2006/wordprocessingDrawing" xmlns:w10="urn:schemas-microsoft-com:office:word" xmlns:w="http://schemas.openxmlformats.org/wordprocessingml/2006/main" xmlns:w14="http://schemas.microsoft.com/office/word/2010/wordml" xmlns:w15="http://schemas.microsoft.com/office/word/2012/wordml" xmlns:w16cex="http://schemas.microsoft.com/office/word/2018/wordml/cex" xmlns:w16cid="http://schemas.microsoft.com/office/word/2016/wordml/cid" xmlns:w16="http://schemas.microsoft.com/office/word/2018/wordml" xmlns:w16se="http://schemas.microsoft.com/office/word/2015/wordml/symex" xmlns:wpg="http://schemas.microsoft.com/office/word/2010/wordprocessingGroup" xmlns:wpi="http://schemas.microsoft.com/office/word/2010/wordprocessingInk" xmlns:wne="http://schemas.microsoft.com/office/word/2006/wordml" xmlns:wps="http://schemas.microsoft.com/office/word/2010/wordprocessingShape" mc:Ignorable="w14 w15 w16se w16cid w16 w16cex wp14">
+<w:ftr xmlns:wpc="http://schemas.microsoft.com/office/word/2010/wordprocessingCanvas" xmlns:cx="http://schemas.microsoft.com/office/drawing/2014/chartex" xmlns:cx1="http://schemas.microsoft.com/office/drawing/2015/9/8/chartex" xmlns:cx2="http://schemas.microsoft.com/office/drawing/2015/10/21/chartex" xmlns:cx3="http://schemas.microsoft.com/office/drawing/2016/5/9/chartex" xmlns:cx4="http://schemas.microsoft.com/office/drawing/2016/5/10/chartex" xmlns:cx5="http://schemas.microsoft.com/office/drawing/2016/5/11/chartex" xmlns:cx6="http://schemas.microsoft.com/office/drawing/2016/5/12/chartex" xmlns:cx7="http://schemas.microsoft.com/office/drawing/2016/5/13/chartex" xmlns:cx8="http://schemas.microsoft.com/office/drawing/2016/5/14/chartex" xmlns:mc="http://schemas.openxmlformats.org/markup-compatibility/2006" xmlns:aink="http://schemas.microsoft.com/office/drawing/2016/ink" xmlns:am3d="http://schemas.microsoft.com/office/drawing/2017/model3d" xmlns:o="urn:schemas-microsoft-com:office:office" xmlns:oel="http://schemas.microsoft.com/office/2019/extlst" xmlns:r="http://schemas.openxmlformats.org/officeDocument/2006/relationships" xmlns:m="http://schemas.openxmlformats.org/officeDocument/2006/math" xmlns:v="urn:schemas-microsoft-com:vml" xmlns:wp14="http://schemas.microsoft.com/office/word/2010/wordprocessingDrawing" xmlns:wp="http://schemas.openxmlformats.org/drawingml/2006/wordprocessingDrawing" xmlns:w10="urn:schemas-microsoft-com:office:word" xmlns:w="http://schemas.openxmlformats.org/wordprocessingml/2006/main" xmlns:w14="http://schemas.microsoft.com/office/word/2010/wordml" xmlns:w15="http://schemas.microsoft.com/office/word/2012/wordml" xmlns:w16cex="http://schemas.microsoft.com/office/word/2018/wordml/cex" xmlns:w16cid="http://schemas.microsoft.com/office/word/2016/wordml/cid" xmlns:w16="http://schemas.microsoft.com/office/word/2018/wordml" xmlns:w16sdtdh="http://schemas.microsoft.com/office/word/2020/wordml/sdtdatahash" xmlns:w16se="http://schemas.microsoft.com/office/word/2015/wordml/symex" xmlns:wpg="http://schemas.microsoft.com/office/word/2010/wordprocessingGroup" xmlns:wpi="http://schemas.microsoft.com/office/word/2010/wordprocessingInk" xmlns:wne="http://schemas.microsoft.com/office/word/2006/wordml" xmlns:wps="http://schemas.microsoft.com/office/word/2010/wordprocessingShape" mc:Ignorable="w14 w15 w16se w16cid w16 w16cex w16sdtdh wp14">
   <w:p>
     <w:pPr>
       <w:pStyle w:val="Bunntekst"/>
@@ -1998,7 +1745,7 @@
 </file>
 
 <file path=word/footer2.xml><?xml version="1.0" encoding="utf-8"?>
-<w:ftr xmlns:wpc="http://schemas.microsoft.com/office/word/2010/wordprocessingCanvas" xmlns:cx="http://schemas.microsoft.com/office/drawing/2014/chartex" xmlns:cx1="http://schemas.microsoft.com/office/drawing/2015/9/8/chartex" xmlns:cx2="http://schemas.microsoft.com/office/drawing/2015/10/21/chartex" xmlns:cx3="http://schemas.microsoft.com/office/drawing/2016/5/9/chartex" xmlns:cx4="http://schemas.microsoft.com/office/drawing/2016/5/10/chartex" xmlns:cx5="http://schemas.microsoft.com/office/drawing/2016/5/11/chartex" xmlns:cx6="http://schemas.microsoft.com/office/drawing/2016/5/12/chartex" xmlns:cx7="http://schemas.microsoft.com/office/drawing/2016/5/13/chartex" xmlns:cx8="http://schemas.microsoft.com/office/drawing/2016/5/14/chartex" xmlns:mc="http://schemas.openxmlformats.org/markup-compatibility/2006" xmlns:aink="http://schemas.microsoft.com/office/drawing/2016/ink" xmlns:am3d="http://schemas.microsoft.com/office/drawing/2017/model3d" xmlns:o="urn:schemas-microsoft-com:office:office" xmlns:r="http://schemas.openxmlformats.org/officeDocument/2006/relationships" xmlns:m="http://schemas.openxmlformats.org/officeDocument/2006/math" xmlns:v="urn:schemas-microsoft-com:vml" xmlns:wp14="http://schemas.microsoft.com/office/word/2010/wordprocessingDrawing" xmlns:wp="http://schemas.openxmlformats.org/drawingml/2006/wordprocessingDrawing" xmlns:w10="urn:schemas-microsoft-com:office:word" xmlns:w="http://schemas.openxmlformats.org/wordprocessingml/2006/main" xmlns:w14="http://schemas.microsoft.com/office/word/2010/wordml" xmlns:w15="http://schemas.microsoft.com/office/word/2012/wordml" xmlns:w16cex="http://schemas.microsoft.com/office/word/2018/wordml/cex" xmlns:w16cid="http://schemas.microsoft.com/office/word/2016/wordml/cid" xmlns:w16="http://schemas.microsoft.com/office/word/2018/wordml" xmlns:w16se="http://schemas.microsoft.com/office/word/2015/wordml/symex" xmlns:wpg="http://schemas.microsoft.com/office/word/2010/wordprocessingGroup" xmlns:wpi="http://schemas.microsoft.com/office/word/2010/wordprocessingInk" xmlns:wne="http://schemas.microsoft.com/office/word/2006/wordml" xmlns:wps="http://schemas.microsoft.com/office/word/2010/wordprocessingShape" mc:Ignorable="w14 w15 w16se w16cid w16 w16cex wp14">
+<w:ftr xmlns:wpc="http://schemas.microsoft.com/office/word/2010/wordprocessingCanvas" xmlns:cx="http://schemas.microsoft.com/office/drawing/2014/chartex" xmlns:cx1="http://schemas.microsoft.com/office/drawing/2015/9/8/chartex" xmlns:cx2="http://schemas.microsoft.com/office/drawing/2015/10/21/chartex" xmlns:cx3="http://schemas.microsoft.com/office/drawing/2016/5/9/chartex" xmlns:cx4="http://schemas.microsoft.com/office/drawing/2016/5/10/chartex" xmlns:cx5="http://schemas.microsoft.com/office/drawing/2016/5/11/chartex" xmlns:cx6="http://schemas.microsoft.com/office/drawing/2016/5/12/chartex" xmlns:cx7="http://schemas.microsoft.com/office/drawing/2016/5/13/chartex" xmlns:cx8="http://schemas.microsoft.com/office/drawing/2016/5/14/chartex" xmlns:mc="http://schemas.openxmlformats.org/markup-compatibility/2006" xmlns:aink="http://schemas.microsoft.com/office/drawing/2016/ink" xmlns:am3d="http://schemas.microsoft.com/office/drawing/2017/model3d" xmlns:o="urn:schemas-microsoft-com:office:office" xmlns:oel="http://schemas.microsoft.com/office/2019/extlst" xmlns:r="http://schemas.openxmlformats.org/officeDocument/2006/relationships" xmlns:m="http://schemas.openxmlformats.org/officeDocument/2006/math" xmlns:v="urn:schemas-microsoft-com:vml" xmlns:wp14="http://schemas.microsoft.com/office/word/2010/wordprocessingDrawing" xmlns:wp="http://schemas.openxmlformats.org/drawingml/2006/wordprocessingDrawing" xmlns:w10="urn:schemas-microsoft-com:office:word" xmlns:w="http://schemas.openxmlformats.org/wordprocessingml/2006/main" xmlns:w14="http://schemas.microsoft.com/office/word/2010/wordml" xmlns:w15="http://schemas.microsoft.com/office/word/2012/wordml" xmlns:w16cex="http://schemas.microsoft.com/office/word/2018/wordml/cex" xmlns:w16cid="http://schemas.microsoft.com/office/word/2016/wordml/cid" xmlns:w16="http://schemas.microsoft.com/office/word/2018/wordml" xmlns:w16sdtdh="http://schemas.microsoft.com/office/word/2020/wordml/sdtdatahash" xmlns:w16se="http://schemas.microsoft.com/office/word/2015/wordml/symex" xmlns:wpg="http://schemas.microsoft.com/office/word/2010/wordprocessingGroup" xmlns:wpi="http://schemas.microsoft.com/office/word/2010/wordprocessingInk" xmlns:wne="http://schemas.microsoft.com/office/word/2006/wordml" xmlns:wps="http://schemas.microsoft.com/office/word/2010/wordprocessingShape" mc:Ignorable="w14 w15 w16se w16cid w16 w16cex w16sdtdh wp14">
   <w:sdt>
     <w:sdtPr>
       <w:id w:val="651405727"/>
@@ -2073,7 +1820,7 @@
 </file>
 
 <file path=word/footer3.xml><?xml version="1.0" encoding="utf-8"?>
-<w:ftr xmlns:wpc="http://schemas.microsoft.com/office/word/2010/wordprocessingCanvas" xmlns:cx="http://schemas.microsoft.com/office/drawing/2014/chartex" xmlns:cx1="http://schemas.microsoft.com/office/drawing/2015/9/8/chartex" xmlns:cx2="http://schemas.microsoft.com/office/drawing/2015/10/21/chartex" xmlns:cx3="http://schemas.microsoft.com/office/drawing/2016/5/9/chartex" xmlns:cx4="http://schemas.microsoft.com/office/drawing/2016/5/10/chartex" xmlns:cx5="http://schemas.microsoft.com/office/drawing/2016/5/11/chartex" xmlns:cx6="http://schemas.microsoft.com/office/drawing/2016/5/12/chartex" xmlns:cx7="http://schemas.microsoft.com/office/drawing/2016/5/13/chartex" xmlns:cx8="http://schemas.microsoft.com/office/drawing/2016/5/14/chartex" xmlns:mc="http://schemas.openxmlformats.org/markup-compatibility/2006" xmlns:aink="http://schemas.microsoft.com/office/drawing/2016/ink" xmlns:am3d="http://schemas.microsoft.com/office/drawing/2017/model3d" xmlns:o="urn:schemas-microsoft-com:office:office" xmlns:r="http://schemas.openxmlformats.org/officeDocument/2006/relationships" xmlns:m="http://schemas.openxmlformats.org/officeDocument/2006/math" xmlns:v="urn:schemas-microsoft-com:vml" xmlns:wp14="http://schemas.microsoft.com/office/word/2010/wordprocessingDrawing" xmlns:wp="http://schemas.openxmlformats.org/drawingml/2006/wordprocessingDrawing" xmlns:w10="urn:schemas-microsoft-com:office:word" xmlns:w="http://schemas.openxmlformats.org/wordprocessingml/2006/main" xmlns:w14="http://schemas.microsoft.com/office/word/2010/wordml" xmlns:w15="http://schemas.microsoft.com/office/word/2012/wordml" xmlns:w16cex="http://schemas.microsoft.com/office/word/2018/wordml/cex" xmlns:w16cid="http://schemas.microsoft.com/office/word/2016/wordml/cid" xmlns:w16="http://schemas.microsoft.com/office/word/2018/wordml" xmlns:w16se="http://schemas.microsoft.com/office/word/2015/wordml/symex" xmlns:wpg="http://schemas.microsoft.com/office/word/2010/wordprocessingGroup" xmlns:wpi="http://schemas.microsoft.com/office/word/2010/wordprocessingInk" xmlns:wne="http://schemas.microsoft.com/office/word/2006/wordml" xmlns:wps="http://schemas.microsoft.com/office/word/2010/wordprocessingShape" mc:Ignorable="w14 w15 w16se w16cid w16 w16cex wp14">
+<w:ftr xmlns:wpc="http://schemas.microsoft.com/office/word/2010/wordprocessingCanvas" xmlns:cx="http://schemas.microsoft.com/office/drawing/2014/chartex" xmlns:cx1="http://schemas.microsoft.com/office/drawing/2015/9/8/chartex" xmlns:cx2="http://schemas.microsoft.com/office/drawing/2015/10/21/chartex" xmlns:cx3="http://schemas.microsoft.com/office/drawing/2016/5/9/chartex" xmlns:cx4="http://schemas.microsoft.com/office/drawing/2016/5/10/chartex" xmlns:cx5="http://schemas.microsoft.com/office/drawing/2016/5/11/chartex" xmlns:cx6="http://schemas.microsoft.com/office/drawing/2016/5/12/chartex" xmlns:cx7="http://schemas.microsoft.com/office/drawing/2016/5/13/chartex" xmlns:cx8="http://schemas.microsoft.com/office/drawing/2016/5/14/chartex" xmlns:mc="http://schemas.openxmlformats.org/markup-compatibility/2006" xmlns:aink="http://schemas.microsoft.com/office/drawing/2016/ink" xmlns:am3d="http://schemas.microsoft.com/office/drawing/2017/model3d" xmlns:o="urn:schemas-microsoft-com:office:office" xmlns:oel="http://schemas.microsoft.com/office/2019/extlst" xmlns:r="http://schemas.openxmlformats.org/officeDocument/2006/relationships" xmlns:m="http://schemas.openxmlformats.org/officeDocument/2006/math" xmlns:v="urn:schemas-microsoft-com:vml" xmlns:wp14="http://schemas.microsoft.com/office/word/2010/wordprocessingDrawing" xmlns:wp="http://schemas.openxmlformats.org/drawingml/2006/wordprocessingDrawing" xmlns:w10="urn:schemas-microsoft-com:office:word" xmlns:w="http://schemas.openxmlformats.org/wordprocessingml/2006/main" xmlns:w14="http://schemas.microsoft.com/office/word/2010/wordml" xmlns:w15="http://schemas.microsoft.com/office/word/2012/wordml" xmlns:w16cex="http://schemas.microsoft.com/office/word/2018/wordml/cex" xmlns:w16cid="http://schemas.microsoft.com/office/word/2016/wordml/cid" xmlns:w16="http://schemas.microsoft.com/office/word/2018/wordml" xmlns:w16sdtdh="http://schemas.microsoft.com/office/word/2020/wordml/sdtdatahash" xmlns:w16se="http://schemas.microsoft.com/office/word/2015/wordml/symex" xmlns:wpg="http://schemas.microsoft.com/office/word/2010/wordprocessingGroup" xmlns:wpi="http://schemas.microsoft.com/office/word/2010/wordprocessingInk" xmlns:wne="http://schemas.microsoft.com/office/word/2006/wordml" xmlns:wps="http://schemas.microsoft.com/office/word/2010/wordprocessingShape" mc:Ignorable="w14 w15 w16se w16cid w16 w16cex w16sdtdh wp14">
   <w:p>
     <w:pPr>
       <w:pStyle w:val="Bunntekst"/>
@@ -2152,7 +1899,7 @@
 </file>
 
 <file path=word/footnotes.xml><?xml version="1.0" encoding="utf-8"?>
-<w:footnotes xmlns:wpc="http://schemas.microsoft.com/office/word/2010/wordprocessingCanvas" xmlns:cx="http://schemas.microsoft.com/office/drawing/2014/chartex" xmlns:cx1="http://schemas.microsoft.com/office/drawing/2015/9/8/chartex" xmlns:cx2="http://schemas.microsoft.com/office/drawing/2015/10/21/chartex" xmlns:cx3="http://schemas.microsoft.com/office/drawing/2016/5/9/chartex" xmlns:cx4="http://schemas.microsoft.com/office/drawing/2016/5/10/chartex" xmlns:cx5="http://schemas.microsoft.com/office/drawing/2016/5/11/chartex" xmlns:cx6="http://schemas.microsoft.com/office/drawing/2016/5/12/chartex" xmlns:cx7="http://schemas.microsoft.com/office/drawing/2016/5/13/chartex" xmlns:cx8="http://schemas.microsoft.com/office/drawing/2016/5/14/chartex" xmlns:mc="http://schemas.openxmlformats.org/markup-compatibility/2006" xmlns:aink="http://schemas.microsoft.com/office/drawing/2016/ink" xmlns:am3d="http://schemas.microsoft.com/office/drawing/2017/model3d" xmlns:o="urn:schemas-microsoft-com:office:office" xmlns:r="http://schemas.openxmlformats.org/officeDocument/2006/relationships" xmlns:m="http://schemas.openxmlformats.org/officeDocument/2006/math" xmlns:v="urn:schemas-microsoft-com:vml" xmlns:wp14="http://schemas.microsoft.com/office/word/2010/wordprocessingDrawing" xmlns:wp="http://schemas.openxmlformats.org/drawingml/2006/wordprocessingDrawing" xmlns:w10="urn:schemas-microsoft-com:office:word" xmlns:w="http://schemas.openxmlformats.org/wordprocessingml/2006/main" xmlns:w14="http://schemas.microsoft.com/office/word/2010/wordml" xmlns:w15="http://schemas.microsoft.com/office/word/2012/wordml" xmlns:w16cex="http://schemas.microsoft.com/office/word/2018/wordml/cex" xmlns:w16cid="http://schemas.microsoft.com/office/word/2016/wordml/cid" xmlns:w16="http://schemas.microsoft.com/office/word/2018/wordml" xmlns:w16se="http://schemas.microsoft.com/office/word/2015/wordml/symex" xmlns:wpg="http://schemas.microsoft.com/office/word/2010/wordprocessingGroup" xmlns:wpi="http://schemas.microsoft.com/office/word/2010/wordprocessingInk" xmlns:wne="http://schemas.microsoft.com/office/word/2006/wordml" xmlns:wps="http://schemas.microsoft.com/office/word/2010/wordprocessingShape" mc:Ignorable="w14 w15 w16se w16cid w16 w16cex wp14">
+<w:footnotes xmlns:wpc="http://schemas.microsoft.com/office/word/2010/wordprocessingCanvas" xmlns:cx="http://schemas.microsoft.com/office/drawing/2014/chartex" xmlns:cx1="http://schemas.microsoft.com/office/drawing/2015/9/8/chartex" xmlns:cx2="http://schemas.microsoft.com/office/drawing/2015/10/21/chartex" xmlns:cx3="http://schemas.microsoft.com/office/drawing/2016/5/9/chartex" xmlns:cx4="http://schemas.microsoft.com/office/drawing/2016/5/10/chartex" xmlns:cx5="http://schemas.microsoft.com/office/drawing/2016/5/11/chartex" xmlns:cx6="http://schemas.microsoft.com/office/drawing/2016/5/12/chartex" xmlns:cx7="http://schemas.microsoft.com/office/drawing/2016/5/13/chartex" xmlns:cx8="http://schemas.microsoft.com/office/drawing/2016/5/14/chartex" xmlns:mc="http://schemas.openxmlformats.org/markup-compatibility/2006" xmlns:aink="http://schemas.microsoft.com/office/drawing/2016/ink" xmlns:am3d="http://schemas.microsoft.com/office/drawing/2017/model3d" xmlns:o="urn:schemas-microsoft-com:office:office" xmlns:oel="http://schemas.microsoft.com/office/2019/extlst" xmlns:r="http://schemas.openxmlformats.org/officeDocument/2006/relationships" xmlns:m="http://schemas.openxmlformats.org/officeDocument/2006/math" xmlns:v="urn:schemas-microsoft-com:vml" xmlns:wp14="http://schemas.microsoft.com/office/word/2010/wordprocessingDrawing" xmlns:wp="http://schemas.openxmlformats.org/drawingml/2006/wordprocessingDrawing" xmlns:w10="urn:schemas-microsoft-com:office:word" xmlns:w="http://schemas.openxmlformats.org/wordprocessingml/2006/main" xmlns:w14="http://schemas.microsoft.com/office/word/2010/wordml" xmlns:w15="http://schemas.microsoft.com/office/word/2012/wordml" xmlns:w16cex="http://schemas.microsoft.com/office/word/2018/wordml/cex" xmlns:w16cid="http://schemas.microsoft.com/office/word/2016/wordml/cid" xmlns:w16="http://schemas.microsoft.com/office/word/2018/wordml" xmlns:w16sdtdh="http://schemas.microsoft.com/office/word/2020/wordml/sdtdatahash" xmlns:w16se="http://schemas.microsoft.com/office/word/2015/wordml/symex" xmlns:wpg="http://schemas.microsoft.com/office/word/2010/wordprocessingGroup" xmlns:wpi="http://schemas.microsoft.com/office/word/2010/wordprocessingInk" xmlns:wne="http://schemas.microsoft.com/office/word/2006/wordml" xmlns:wps="http://schemas.microsoft.com/office/word/2010/wordprocessingShape" mc:Ignorable="w14 w15 w16se w16cid w16 w16cex w16sdtdh wp14">
   <w:footnote w:type="separator" w:id="-1">
     <w:p>
       <w:pPr>
@@ -2177,7 +1924,7 @@
 </file>
 
 <file path=word/header1.xml><?xml version="1.0" encoding="utf-8"?>
-<w:hdr xmlns:wpc="http://schemas.microsoft.com/office/word/2010/wordprocessingCanvas" xmlns:cx="http://schemas.microsoft.com/office/drawing/2014/chartex" xmlns:cx1="http://schemas.microsoft.com/office/drawing/2015/9/8/chartex" xmlns:cx2="http://schemas.microsoft.com/office/drawing/2015/10/21/chartex" xmlns:cx3="http://schemas.microsoft.com/office/drawing/2016/5/9/chartex" xmlns:cx4="http://schemas.microsoft.com/office/drawing/2016/5/10/chartex" xmlns:cx5="http://schemas.microsoft.com/office/drawing/2016/5/11/chartex" xmlns:cx6="http://schemas.microsoft.com/office/drawing/2016/5/12/chartex" xmlns:cx7="http://schemas.microsoft.com/office/drawing/2016/5/13/chartex" xmlns:cx8="http://schemas.microsoft.com/office/drawing/2016/5/14/chartex" xmlns:mc="http://schemas.openxmlformats.org/markup-compatibility/2006" xmlns:aink="http://schemas.microsoft.com/office/drawing/2016/ink" xmlns:am3d="http://schemas.microsoft.com/office/drawing/2017/model3d" xmlns:o="urn:schemas-microsoft-com:office:office" xmlns:r="http://schemas.openxmlformats.org/officeDocument/2006/relationships" xmlns:m="http://schemas.openxmlformats.org/officeDocument/2006/math" xmlns:v="urn:schemas-microsoft-com:vml" xmlns:wp14="http://schemas.microsoft.com/office/word/2010/wordprocessingDrawing" xmlns:wp="http://schemas.openxmlformats.org/drawingml/2006/wordprocessingDrawing" xmlns:w10="urn:schemas-microsoft-com:office:word" xmlns:w="http://schemas.openxmlformats.org/wordprocessingml/2006/main" xmlns:w14="http://schemas.microsoft.com/office/word/2010/wordml" xmlns:w15="http://schemas.microsoft.com/office/word/2012/wordml" xmlns:w16cex="http://schemas.microsoft.com/office/word/2018/wordml/cex" xmlns:w16cid="http://schemas.microsoft.com/office/word/2016/wordml/cid" xmlns:w16="http://schemas.microsoft.com/office/word/2018/wordml" xmlns:w16se="http://schemas.microsoft.com/office/word/2015/wordml/symex" xmlns:wpg="http://schemas.microsoft.com/office/word/2010/wordprocessingGroup" xmlns:wpi="http://schemas.microsoft.com/office/word/2010/wordprocessingInk" xmlns:wne="http://schemas.microsoft.com/office/word/2006/wordml" xmlns:wps="http://schemas.microsoft.com/office/word/2010/wordprocessingShape" mc:Ignorable="w14 w15 w16se w16cid w16 w16cex wp14">
+<w:hdr xmlns:wpc="http://schemas.microsoft.com/office/word/2010/wordprocessingCanvas" xmlns:cx="http://schemas.microsoft.com/office/drawing/2014/chartex" xmlns:cx1="http://schemas.microsoft.com/office/drawing/2015/9/8/chartex" xmlns:cx2="http://schemas.microsoft.com/office/drawing/2015/10/21/chartex" xmlns:cx3="http://schemas.microsoft.com/office/drawing/2016/5/9/chartex" xmlns:cx4="http://schemas.microsoft.com/office/drawing/2016/5/10/chartex" xmlns:cx5="http://schemas.microsoft.com/office/drawing/2016/5/11/chartex" xmlns:cx6="http://schemas.microsoft.com/office/drawing/2016/5/12/chartex" xmlns:cx7="http://schemas.microsoft.com/office/drawing/2016/5/13/chartex" xmlns:cx8="http://schemas.microsoft.com/office/drawing/2016/5/14/chartex" xmlns:mc="http://schemas.openxmlformats.org/markup-compatibility/2006" xmlns:aink="http://schemas.microsoft.com/office/drawing/2016/ink" xmlns:am3d="http://schemas.microsoft.com/office/drawing/2017/model3d" xmlns:o="urn:schemas-microsoft-com:office:office" xmlns:oel="http://schemas.microsoft.com/office/2019/extlst" xmlns:r="http://schemas.openxmlformats.org/officeDocument/2006/relationships" xmlns:m="http://schemas.openxmlformats.org/officeDocument/2006/math" xmlns:v="urn:schemas-microsoft-com:vml" xmlns:wp14="http://schemas.microsoft.com/office/word/2010/wordprocessingDrawing" xmlns:wp="http://schemas.openxmlformats.org/drawingml/2006/wordprocessingDrawing" xmlns:w10="urn:schemas-microsoft-com:office:word" xmlns:w="http://schemas.openxmlformats.org/wordprocessingml/2006/main" xmlns:w14="http://schemas.microsoft.com/office/word/2010/wordml" xmlns:w15="http://schemas.microsoft.com/office/word/2012/wordml" xmlns:w16cex="http://schemas.microsoft.com/office/word/2018/wordml/cex" xmlns:w16cid="http://schemas.microsoft.com/office/word/2016/wordml/cid" xmlns:w16="http://schemas.microsoft.com/office/word/2018/wordml" xmlns:w16sdtdh="http://schemas.microsoft.com/office/word/2020/wordml/sdtdatahash" xmlns:w16se="http://schemas.microsoft.com/office/word/2015/wordml/symex" xmlns:wpg="http://schemas.microsoft.com/office/word/2010/wordprocessingGroup" xmlns:wpi="http://schemas.microsoft.com/office/word/2010/wordprocessingInk" xmlns:wne="http://schemas.microsoft.com/office/word/2006/wordml" xmlns:wps="http://schemas.microsoft.com/office/word/2010/wordprocessingShape" mc:Ignorable="w14 w15 w16se w16cid w16 w16cex w16sdtdh wp14">
   <w:p>
     <w:pPr>
       <w:pStyle w:val="Topptekst"/>
@@ -2187,7 +1934,7 @@
 </file>
 
 <file path=word/header2.xml><?xml version="1.0" encoding="utf-8"?>
-<w:hdr xmlns:wpc="http://schemas.microsoft.com/office/word/2010/wordprocessingCanvas" xmlns:cx="http://schemas.microsoft.com/office/drawing/2014/chartex" xmlns:cx1="http://schemas.microsoft.com/office/drawing/2015/9/8/chartex" xmlns:cx2="http://schemas.microsoft.com/office/drawing/2015/10/21/chartex" xmlns:cx3="http://schemas.microsoft.com/office/drawing/2016/5/9/chartex" xmlns:cx4="http://schemas.microsoft.com/office/drawing/2016/5/10/chartex" xmlns:cx5="http://schemas.microsoft.com/office/drawing/2016/5/11/chartex" xmlns:cx6="http://schemas.microsoft.com/office/drawing/2016/5/12/chartex" xmlns:cx7="http://schemas.microsoft.com/office/drawing/2016/5/13/chartex" xmlns:cx8="http://schemas.microsoft.com/office/drawing/2016/5/14/chartex" xmlns:mc="http://schemas.openxmlformats.org/markup-compatibility/2006" xmlns:aink="http://schemas.microsoft.com/office/drawing/2016/ink" xmlns:am3d="http://schemas.microsoft.com/office/drawing/2017/model3d" xmlns:o="urn:schemas-microsoft-com:office:office" xmlns:r="http://schemas.openxmlformats.org/officeDocument/2006/relationships" xmlns:m="http://schemas.openxmlformats.org/officeDocument/2006/math" xmlns:v="urn:schemas-microsoft-com:vml" xmlns:wp14="http://schemas.microsoft.com/office/word/2010/wordprocessingDrawing" xmlns:wp="http://schemas.openxmlformats.org/drawingml/2006/wordprocessingDrawing" xmlns:w10="urn:schemas-microsoft-com:office:word" xmlns:w="http://schemas.openxmlformats.org/wordprocessingml/2006/main" xmlns:w14="http://schemas.microsoft.com/office/word/2010/wordml" xmlns:w15="http://schemas.microsoft.com/office/word/2012/wordml" xmlns:w16cex="http://schemas.microsoft.com/office/word/2018/wordml/cex" xmlns:w16cid="http://schemas.microsoft.com/office/word/2016/wordml/cid" xmlns:w16="http://schemas.microsoft.com/office/word/2018/wordml" xmlns:w16se="http://schemas.microsoft.com/office/word/2015/wordml/symex" xmlns:wpg="http://schemas.microsoft.com/office/word/2010/wordprocessingGroup" xmlns:wpi="http://schemas.microsoft.com/office/word/2010/wordprocessingInk" xmlns:wne="http://schemas.microsoft.com/office/word/2006/wordml" xmlns:wps="http://schemas.microsoft.com/office/word/2010/wordprocessingShape" mc:Ignorable="w14 w15 w16se w16cid w16 w16cex wp14">
+<w:hdr xmlns:wpc="http://schemas.microsoft.com/office/word/2010/wordprocessingCanvas" xmlns:cx="http://schemas.microsoft.com/office/drawing/2014/chartex" xmlns:cx1="http://schemas.microsoft.com/office/drawing/2015/9/8/chartex" xmlns:cx2="http://schemas.microsoft.com/office/drawing/2015/10/21/chartex" xmlns:cx3="http://schemas.microsoft.com/office/drawing/2016/5/9/chartex" xmlns:cx4="http://schemas.microsoft.com/office/drawing/2016/5/10/chartex" xmlns:cx5="http://schemas.microsoft.com/office/drawing/2016/5/11/chartex" xmlns:cx6="http://schemas.microsoft.com/office/drawing/2016/5/12/chartex" xmlns:cx7="http://schemas.microsoft.com/office/drawing/2016/5/13/chartex" xmlns:cx8="http://schemas.microsoft.com/office/drawing/2016/5/14/chartex" xmlns:mc="http://schemas.openxmlformats.org/markup-compatibility/2006" xmlns:aink="http://schemas.microsoft.com/office/drawing/2016/ink" xmlns:am3d="http://schemas.microsoft.com/office/drawing/2017/model3d" xmlns:o="urn:schemas-microsoft-com:office:office" xmlns:oel="http://schemas.microsoft.com/office/2019/extlst" xmlns:r="http://schemas.openxmlformats.org/officeDocument/2006/relationships" xmlns:m="http://schemas.openxmlformats.org/officeDocument/2006/math" xmlns:v="urn:schemas-microsoft-com:vml" xmlns:wp14="http://schemas.microsoft.com/office/word/2010/wordprocessingDrawing" xmlns:wp="http://schemas.openxmlformats.org/drawingml/2006/wordprocessingDrawing" xmlns:w10="urn:schemas-microsoft-com:office:word" xmlns:w="http://schemas.openxmlformats.org/wordprocessingml/2006/main" xmlns:w14="http://schemas.microsoft.com/office/word/2010/wordml" xmlns:w15="http://schemas.microsoft.com/office/word/2012/wordml" xmlns:w16cex="http://schemas.microsoft.com/office/word/2018/wordml/cex" xmlns:w16cid="http://schemas.microsoft.com/office/word/2016/wordml/cid" xmlns:w16="http://schemas.microsoft.com/office/word/2018/wordml" xmlns:w16sdtdh="http://schemas.microsoft.com/office/word/2020/wordml/sdtdatahash" xmlns:w16se="http://schemas.microsoft.com/office/word/2015/wordml/symex" xmlns:wpg="http://schemas.microsoft.com/office/word/2010/wordprocessingGroup" xmlns:wpi="http://schemas.microsoft.com/office/word/2010/wordprocessingInk" xmlns:wne="http://schemas.microsoft.com/office/word/2006/wordml" xmlns:wps="http://schemas.microsoft.com/office/word/2010/wordprocessingShape" mc:Ignorable="w14 w15 w16se w16cid w16 w16cex w16sdtdh wp14">
   <w:p>
     <w:pPr>
       <w:pStyle w:val="Topptekst"/>
@@ -2236,7 +1983,7 @@
 </file>
 
 <file path=word/header3.xml><?xml version="1.0" encoding="utf-8"?>
-<w:hdr xmlns:wpc="http://schemas.microsoft.com/office/word/2010/wordprocessingCanvas" xmlns:cx="http://schemas.microsoft.com/office/drawing/2014/chartex" xmlns:cx1="http://schemas.microsoft.com/office/drawing/2015/9/8/chartex" xmlns:cx2="http://schemas.microsoft.com/office/drawing/2015/10/21/chartex" xmlns:cx3="http://schemas.microsoft.com/office/drawing/2016/5/9/chartex" xmlns:cx4="http://schemas.microsoft.com/office/drawing/2016/5/10/chartex" xmlns:cx5="http://schemas.microsoft.com/office/drawing/2016/5/11/chartex" xmlns:cx6="http://schemas.microsoft.com/office/drawing/2016/5/12/chartex" xmlns:cx7="http://schemas.microsoft.com/office/drawing/2016/5/13/chartex" xmlns:cx8="http://schemas.microsoft.com/office/drawing/2016/5/14/chartex" xmlns:mc="http://schemas.openxmlformats.org/markup-compatibility/2006" xmlns:aink="http://schemas.microsoft.com/office/drawing/2016/ink" xmlns:am3d="http://schemas.microsoft.com/office/drawing/2017/model3d" xmlns:o="urn:schemas-microsoft-com:office:office" xmlns:r="http://schemas.openxmlformats.org/officeDocument/2006/relationships" xmlns:m="http://schemas.openxmlformats.org/officeDocument/2006/math" xmlns:v="urn:schemas-microsoft-com:vml" xmlns:wp14="http://schemas.microsoft.com/office/word/2010/wordprocessingDrawing" xmlns:wp="http://schemas.openxmlformats.org/drawingml/2006/wordprocessingDrawing" xmlns:w10="urn:schemas-microsoft-com:office:word" xmlns:w="http://schemas.openxmlformats.org/wordprocessingml/2006/main" xmlns:w14="http://schemas.microsoft.com/office/word/2010/wordml" xmlns:w15="http://schemas.microsoft.com/office/word/2012/wordml" xmlns:w16cex="http://schemas.microsoft.com/office/word/2018/wordml/cex" xmlns:w16cid="http://schemas.microsoft.com/office/word/2016/wordml/cid" xmlns:w16="http://schemas.microsoft.com/office/word/2018/wordml" xmlns:w16se="http://schemas.microsoft.com/office/word/2015/wordml/symex" xmlns:wpg="http://schemas.microsoft.com/office/word/2010/wordprocessingGroup" xmlns:wpi="http://schemas.microsoft.com/office/word/2010/wordprocessingInk" xmlns:wne="http://schemas.microsoft.com/office/word/2006/wordml" xmlns:wps="http://schemas.microsoft.com/office/word/2010/wordprocessingShape" mc:Ignorable="w14 w15 w16se w16cid w16 w16cex wp14">
+<w:hdr xmlns:wpc="http://schemas.microsoft.com/office/word/2010/wordprocessingCanvas" xmlns:cx="http://schemas.microsoft.com/office/drawing/2014/chartex" xmlns:cx1="http://schemas.microsoft.com/office/drawing/2015/9/8/chartex" xmlns:cx2="http://schemas.microsoft.com/office/drawing/2015/10/21/chartex" xmlns:cx3="http://schemas.microsoft.com/office/drawing/2016/5/9/chartex" xmlns:cx4="http://schemas.microsoft.com/office/drawing/2016/5/10/chartex" xmlns:cx5="http://schemas.microsoft.com/office/drawing/2016/5/11/chartex" xmlns:cx6="http://schemas.microsoft.com/office/drawing/2016/5/12/chartex" xmlns:cx7="http://schemas.microsoft.com/office/drawing/2016/5/13/chartex" xmlns:cx8="http://schemas.microsoft.com/office/drawing/2016/5/14/chartex" xmlns:mc="http://schemas.openxmlformats.org/markup-compatibility/2006" xmlns:aink="http://schemas.microsoft.com/office/drawing/2016/ink" xmlns:am3d="http://schemas.microsoft.com/office/drawing/2017/model3d" xmlns:o="urn:schemas-microsoft-com:office:office" xmlns:oel="http://schemas.microsoft.com/office/2019/extlst" xmlns:r="http://schemas.openxmlformats.org/officeDocument/2006/relationships" xmlns:m="http://schemas.openxmlformats.org/officeDocument/2006/math" xmlns:v="urn:schemas-microsoft-com:vml" xmlns:wp14="http://schemas.microsoft.com/office/word/2010/wordprocessingDrawing" xmlns:wp="http://schemas.openxmlformats.org/drawingml/2006/wordprocessingDrawing" xmlns:w10="urn:schemas-microsoft-com:office:word" xmlns:w="http://schemas.openxmlformats.org/wordprocessingml/2006/main" xmlns:w14="http://schemas.microsoft.com/office/word/2010/wordml" xmlns:w15="http://schemas.microsoft.com/office/word/2012/wordml" xmlns:w16cex="http://schemas.microsoft.com/office/word/2018/wordml/cex" xmlns:w16cid="http://schemas.microsoft.com/office/word/2016/wordml/cid" xmlns:w16="http://schemas.microsoft.com/office/word/2018/wordml" xmlns:w16sdtdh="http://schemas.microsoft.com/office/word/2020/wordml/sdtdatahash" xmlns:w16se="http://schemas.microsoft.com/office/word/2015/wordml/symex" xmlns:wpg="http://schemas.microsoft.com/office/word/2010/wordprocessingGroup" xmlns:wpi="http://schemas.microsoft.com/office/word/2010/wordprocessingInk" xmlns:wne="http://schemas.microsoft.com/office/word/2006/wordml" xmlns:wps="http://schemas.microsoft.com/office/word/2010/wordprocessingShape" mc:Ignorable="w14 w15 w16se w16cid w16 w16cex w16sdtdh wp14">
   <w:p>
     <w:pPr>
       <w:pStyle w:val="Topptekst"/>
@@ -2327,7 +2074,7 @@
         <w:szCs w:val="20"/>
         <w:lang w:val="en-US"/>
       </w:rPr>
-      <w:t>1</w:t>
+      <w:t>x</w:t>
     </w:r>
     <w:r>
       <w:rPr>
@@ -2337,7 +2084,57 @@
         <w:szCs w:val="20"/>
         <w:lang w:val="en-US"/>
       </w:rPr>
-      <w:t>, pp. 1-2, 2020</w:t>
+      <w:t xml:space="preserve">, pp. </w:t>
+    </w:r>
+    <w:r>
+      <w:rPr>
+        <w:rFonts w:ascii="Calibri" w:hAnsi="Calibri"/>
+        <w:b/>
+        <w:sz w:val="20"/>
+        <w:szCs w:val="20"/>
+        <w:lang w:val="en-US"/>
+      </w:rPr>
+      <w:t>x</w:t>
+    </w:r>
+    <w:r>
+      <w:rPr>
+        <w:rFonts w:ascii="Calibri" w:hAnsi="Calibri"/>
+        <w:b/>
+        <w:sz w:val="20"/>
+        <w:szCs w:val="20"/>
+        <w:lang w:val="en-US"/>
+      </w:rPr>
+      <w:t>-</w:t>
+    </w:r>
+    <w:r>
+      <w:rPr>
+        <w:rFonts w:ascii="Calibri" w:hAnsi="Calibri"/>
+        <w:b/>
+        <w:sz w:val="20"/>
+        <w:szCs w:val="20"/>
+        <w:lang w:val="en-US"/>
+      </w:rPr>
+      <w:t>y</w:t>
+    </w:r>
+    <w:r>
+      <w:rPr>
+        <w:rFonts w:ascii="Calibri" w:hAnsi="Calibri"/>
+        <w:b/>
+        <w:sz w:val="20"/>
+        <w:szCs w:val="20"/>
+        <w:lang w:val="en-US"/>
+      </w:rPr>
+      <w:t>, 20</w:t>
+    </w:r>
+    <w:r>
+      <w:rPr>
+        <w:rFonts w:ascii="Calibri" w:hAnsi="Calibri"/>
+        <w:b/>
+        <w:sz w:val="20"/>
+        <w:szCs w:val="20"/>
+        <w:lang w:val="en-US"/>
+      </w:rPr>
+      <w:t>xx</w:t>
     </w:r>
     <w:r>
       <w:rPr>
@@ -2347,7 +2144,7 @@
         <w:lang w:val="en-US"/>
       </w:rPr>
       <w:br/>
-      <w:t>Received 1 Jan 2020 / published 1 Jul 2020</w:t>
+      <w:t>Received 1 Jan 20</w:t>
     </w:r>
     <w:r>
       <w:rPr>
@@ -2356,6 +2153,51 @@
         <w:szCs w:val="20"/>
         <w:lang w:val="en-US"/>
       </w:rPr>
+      <w:t>xx</w:t>
+    </w:r>
+    <w:r>
+      <w:rPr>
+        <w:rFonts w:ascii="Calibri" w:hAnsi="Calibri"/>
+        <w:sz w:val="20"/>
+        <w:szCs w:val="20"/>
+        <w:lang w:val="en-US"/>
+      </w:rPr>
+      <w:t xml:space="preserve"> / published 1 J</w:t>
+    </w:r>
+    <w:r>
+      <w:rPr>
+        <w:rFonts w:ascii="Calibri" w:hAnsi="Calibri"/>
+        <w:sz w:val="20"/>
+        <w:szCs w:val="20"/>
+        <w:lang w:val="en-US"/>
+      </w:rPr>
+      <w:t>an</w:t>
+    </w:r>
+    <w:r>
+      <w:rPr>
+        <w:rFonts w:ascii="Calibri" w:hAnsi="Calibri"/>
+        <w:sz w:val="20"/>
+        <w:szCs w:val="20"/>
+        <w:lang w:val="en-US"/>
+      </w:rPr>
+      <w:t xml:space="preserve"> 20</w:t>
+    </w:r>
+    <w:r>
+      <w:rPr>
+        <w:rFonts w:ascii="Calibri" w:hAnsi="Calibri"/>
+        <w:sz w:val="20"/>
+        <w:szCs w:val="20"/>
+        <w:lang w:val="en-US"/>
+      </w:rPr>
+      <w:t>xx</w:t>
+    </w:r>
+    <w:r>
+      <w:rPr>
+        <w:rFonts w:ascii="Calibri" w:hAnsi="Calibri"/>
+        <w:sz w:val="20"/>
+        <w:szCs w:val="20"/>
+        <w:lang w:val="en-US"/>
+      </w:rPr>
       <w:br/>
     </w:r>
     <w:r>
@@ -2365,7 +2207,25 @@
         <w:szCs w:val="20"/>
         <w:lang w:val="en-US"/>
       </w:rPr>
-      <w:t>https://doi.org/10.2478/NMI</w:t>
+      <w:t>https://doi.org/10.</w:t>
+    </w:r>
+    <w:r>
+      <w:rPr>
+        <w:rFonts w:asciiTheme="majorHAnsi" w:hAnsiTheme="majorHAnsi" w:cstheme="majorHAnsi"/>
+        <w:sz w:val="20"/>
+        <w:szCs w:val="20"/>
+        <w:lang w:val="en-US"/>
+      </w:rPr>
+      <w:t>5617</w:t>
+    </w:r>
+    <w:r>
+      <w:rPr>
+        <w:rFonts w:asciiTheme="majorHAnsi" w:hAnsiTheme="majorHAnsi" w:cstheme="majorHAnsi"/>
+        <w:sz w:val="20"/>
+        <w:szCs w:val="20"/>
+        <w:lang w:val="en-US"/>
+      </w:rPr>
+      <w:t>/NMI</w:t>
     </w:r>
     <w:r>
       <w:rPr>
@@ -2390,7 +2250,7 @@
 </file>
 
 <file path=word/numbering.xml><?xml version="1.0" encoding="utf-8"?>
-<w:numbering xmlns:wpc="http://schemas.microsoft.com/office/word/2010/wordprocessingCanvas" xmlns:cx="http://schemas.microsoft.com/office/drawing/2014/chartex" xmlns:cx1="http://schemas.microsoft.com/office/drawing/2015/9/8/chartex" xmlns:cx2="http://schemas.microsoft.com/office/drawing/2015/10/21/chartex" xmlns:cx3="http://schemas.microsoft.com/office/drawing/2016/5/9/chartex" xmlns:cx4="http://schemas.microsoft.com/office/drawing/2016/5/10/chartex" xmlns:cx5="http://schemas.microsoft.com/office/drawing/2016/5/11/chartex" xmlns:cx6="http://schemas.microsoft.com/office/drawing/2016/5/12/chartex" xmlns:cx7="http://schemas.microsoft.com/office/drawing/2016/5/13/chartex" xmlns:cx8="http://schemas.microsoft.com/office/drawing/2016/5/14/chartex" xmlns:mc="http://schemas.openxmlformats.org/markup-compatibility/2006" xmlns:aink="http://schemas.microsoft.com/office/drawing/2016/ink" xmlns:am3d="http://schemas.microsoft.com/office/drawing/2017/model3d" xmlns:o="urn:schemas-microsoft-com:office:office" xmlns:r="http://schemas.openxmlformats.org/officeDocument/2006/relationships" xmlns:m="http://schemas.openxmlformats.org/officeDocument/2006/math" xmlns:v="urn:schemas-microsoft-com:vml" xmlns:wp14="http://schemas.microsoft.com/office/word/2010/wordprocessingDrawing" xmlns:wp="http://schemas.openxmlformats.org/drawingml/2006/wordprocessingDrawing" xmlns:w10="urn:schemas-microsoft-com:office:word" xmlns:w="http://schemas.openxmlformats.org/wordprocessingml/2006/main" xmlns:w14="http://schemas.microsoft.com/office/word/2010/wordml" xmlns:w15="http://schemas.microsoft.com/office/word/2012/wordml" xmlns:w16cex="http://schemas.microsoft.com/office/word/2018/wordml/cex" xmlns:w16cid="http://schemas.microsoft.com/office/word/2016/wordml/cid" xmlns:w16="http://schemas.microsoft.com/office/word/2018/wordml" xmlns:w16se="http://schemas.microsoft.com/office/word/2015/wordml/symex" xmlns:wpg="http://schemas.microsoft.com/office/word/2010/wordprocessingGroup" xmlns:wpi="http://schemas.microsoft.com/office/word/2010/wordprocessingInk" xmlns:wne="http://schemas.microsoft.com/office/word/2006/wordml" xmlns:wps="http://schemas.microsoft.com/office/word/2010/wordprocessingShape" mc:Ignorable="w14 w15 w16se w16cid w16 w16cex wp14">
+<w:numbering xmlns:wpc="http://schemas.microsoft.com/office/word/2010/wordprocessingCanvas" xmlns:cx="http://schemas.microsoft.com/office/drawing/2014/chartex" xmlns:cx1="http://schemas.microsoft.com/office/drawing/2015/9/8/chartex" xmlns:cx2="http://schemas.microsoft.com/office/drawing/2015/10/21/chartex" xmlns:cx3="http://schemas.microsoft.com/office/drawing/2016/5/9/chartex" xmlns:cx4="http://schemas.microsoft.com/office/drawing/2016/5/10/chartex" xmlns:cx5="http://schemas.microsoft.com/office/drawing/2016/5/11/chartex" xmlns:cx6="http://schemas.microsoft.com/office/drawing/2016/5/12/chartex" xmlns:cx7="http://schemas.microsoft.com/office/drawing/2016/5/13/chartex" xmlns:cx8="http://schemas.microsoft.com/office/drawing/2016/5/14/chartex" xmlns:mc="http://schemas.openxmlformats.org/markup-compatibility/2006" xmlns:aink="http://schemas.microsoft.com/office/drawing/2016/ink" xmlns:am3d="http://schemas.microsoft.com/office/drawing/2017/model3d" xmlns:o="urn:schemas-microsoft-com:office:office" xmlns:oel="http://schemas.microsoft.com/office/2019/extlst" xmlns:r="http://schemas.openxmlformats.org/officeDocument/2006/relationships" xmlns:m="http://schemas.openxmlformats.org/officeDocument/2006/math" xmlns:v="urn:schemas-microsoft-com:vml" xmlns:wp14="http://schemas.microsoft.com/office/word/2010/wordprocessingDrawing" xmlns:wp="http://schemas.openxmlformats.org/drawingml/2006/wordprocessingDrawing" xmlns:w10="urn:schemas-microsoft-com:office:word" xmlns:w="http://schemas.openxmlformats.org/wordprocessingml/2006/main" xmlns:w14="http://schemas.microsoft.com/office/word/2010/wordml" xmlns:w15="http://schemas.microsoft.com/office/word/2012/wordml" xmlns:w16cex="http://schemas.microsoft.com/office/word/2018/wordml/cex" xmlns:w16cid="http://schemas.microsoft.com/office/word/2016/wordml/cid" xmlns:w16="http://schemas.microsoft.com/office/word/2018/wordml" xmlns:w16sdtdh="http://schemas.microsoft.com/office/word/2020/wordml/sdtdatahash" xmlns:w16se="http://schemas.microsoft.com/office/word/2015/wordml/symex" xmlns:wpg="http://schemas.microsoft.com/office/word/2010/wordprocessingGroup" xmlns:wpi="http://schemas.microsoft.com/office/word/2010/wordprocessingInk" xmlns:wne="http://schemas.microsoft.com/office/word/2006/wordml" xmlns:wps="http://schemas.microsoft.com/office/word/2010/wordprocessingShape" mc:Ignorable="w14 w15 w16se w16cid w16 w16cex w16sdtdh wp14">
   <w:abstractNum w:abstractNumId="0" w15:restartNumberingAfterBreak="0">
     <w:nsid w:val="FFFFFF1D"/>
     <w:multiLevelType w:val="multilevel"/>
@@ -6010,146 +5870,146 @@
       </w:rPr>
     </w:lvl>
   </w:abstractNum>
-  <w:num w:numId="1">
+  <w:num w:numId="1" w16cid:durableId="1663971728">
     <w:abstractNumId w:val="18"/>
   </w:num>
-  <w:num w:numId="2">
+  <w:num w:numId="2" w16cid:durableId="906455928">
     <w:abstractNumId w:val="33"/>
   </w:num>
-  <w:num w:numId="3">
+  <w:num w:numId="3" w16cid:durableId="2089228600">
     <w:abstractNumId w:val="10"/>
   </w:num>
-  <w:num w:numId="4">
+  <w:num w:numId="4" w16cid:durableId="260920066">
     <w:abstractNumId w:val="8"/>
   </w:num>
-  <w:num w:numId="5">
+  <w:num w:numId="5" w16cid:durableId="134833539">
     <w:abstractNumId w:val="7"/>
   </w:num>
-  <w:num w:numId="6">
+  <w:num w:numId="6" w16cid:durableId="1080179653">
     <w:abstractNumId w:val="6"/>
   </w:num>
-  <w:num w:numId="7">
+  <w:num w:numId="7" w16cid:durableId="133833518">
     <w:abstractNumId w:val="5"/>
   </w:num>
-  <w:num w:numId="8">
+  <w:num w:numId="8" w16cid:durableId="1794711211">
     <w:abstractNumId w:val="9"/>
   </w:num>
-  <w:num w:numId="9">
+  <w:num w:numId="9" w16cid:durableId="1055855964">
     <w:abstractNumId w:val="4"/>
   </w:num>
-  <w:num w:numId="10">
+  <w:num w:numId="10" w16cid:durableId="99957176">
     <w:abstractNumId w:val="3"/>
   </w:num>
-  <w:num w:numId="11">
+  <w:num w:numId="11" w16cid:durableId="1826320174">
     <w:abstractNumId w:val="2"/>
   </w:num>
-  <w:num w:numId="12">
+  <w:num w:numId="12" w16cid:durableId="1452282713">
     <w:abstractNumId w:val="1"/>
   </w:num>
-  <w:num w:numId="13">
+  <w:num w:numId="13" w16cid:durableId="1429545372">
     <w:abstractNumId w:val="0"/>
   </w:num>
-  <w:num w:numId="14">
+  <w:num w:numId="14" w16cid:durableId="502090403">
     <w:abstractNumId w:val="14"/>
   </w:num>
-  <w:num w:numId="15">
+  <w:num w:numId="15" w16cid:durableId="1543978467">
     <w:abstractNumId w:val="28"/>
   </w:num>
-  <w:num w:numId="16">
+  <w:num w:numId="16" w16cid:durableId="2011981345">
     <w:abstractNumId w:val="31"/>
   </w:num>
-  <w:num w:numId="17">
+  <w:num w:numId="17" w16cid:durableId="544678846">
     <w:abstractNumId w:val="12"/>
   </w:num>
-  <w:num w:numId="18">
+  <w:num w:numId="18" w16cid:durableId="536967748">
     <w:abstractNumId w:val="44"/>
   </w:num>
-  <w:num w:numId="19">
+  <w:num w:numId="19" w16cid:durableId="1167597060">
     <w:abstractNumId w:val="13"/>
   </w:num>
-  <w:num w:numId="20">
+  <w:num w:numId="20" w16cid:durableId="667094900">
     <w:abstractNumId w:val="43"/>
   </w:num>
-  <w:num w:numId="21">
+  <w:num w:numId="21" w16cid:durableId="1200972127">
     <w:abstractNumId w:val="42"/>
   </w:num>
-  <w:num w:numId="22">
+  <w:num w:numId="22" w16cid:durableId="1103381150">
     <w:abstractNumId w:val="16"/>
   </w:num>
-  <w:num w:numId="23">
+  <w:num w:numId="23" w16cid:durableId="1246258959">
     <w:abstractNumId w:val="41"/>
   </w:num>
-  <w:num w:numId="24">
+  <w:num w:numId="24" w16cid:durableId="1738896528">
     <w:abstractNumId w:val="22"/>
   </w:num>
-  <w:num w:numId="25">
+  <w:num w:numId="25" w16cid:durableId="86271992">
     <w:abstractNumId w:val="21"/>
   </w:num>
-  <w:num w:numId="26">
+  <w:num w:numId="26" w16cid:durableId="879366281">
     <w:abstractNumId w:val="34"/>
   </w:num>
-  <w:num w:numId="27">
+  <w:num w:numId="27" w16cid:durableId="664825173">
     <w:abstractNumId w:val="40"/>
   </w:num>
-  <w:num w:numId="28">
+  <w:num w:numId="28" w16cid:durableId="1767340612">
     <w:abstractNumId w:val="11"/>
   </w:num>
-  <w:num w:numId="29">
+  <w:num w:numId="29" w16cid:durableId="321812152">
     <w:abstractNumId w:val="35"/>
   </w:num>
-  <w:num w:numId="30">
+  <w:num w:numId="30" w16cid:durableId="241910716">
     <w:abstractNumId w:val="27"/>
   </w:num>
-  <w:num w:numId="31">
+  <w:num w:numId="31" w16cid:durableId="2053917129">
     <w:abstractNumId w:val="23"/>
   </w:num>
-  <w:num w:numId="32">
+  <w:num w:numId="32" w16cid:durableId="1110127997">
     <w:abstractNumId w:val="29"/>
   </w:num>
-  <w:num w:numId="33">
+  <w:num w:numId="33" w16cid:durableId="1834176265">
     <w:abstractNumId w:val="30"/>
   </w:num>
-  <w:num w:numId="34">
+  <w:num w:numId="34" w16cid:durableId="349532758">
     <w:abstractNumId w:val="19"/>
   </w:num>
-  <w:num w:numId="35">
+  <w:num w:numId="35" w16cid:durableId="1962878712">
     <w:abstractNumId w:val="32"/>
   </w:num>
-  <w:num w:numId="36">
+  <w:num w:numId="36" w16cid:durableId="307898301">
     <w:abstractNumId w:val="39"/>
   </w:num>
-  <w:num w:numId="37">
+  <w:num w:numId="37" w16cid:durableId="1842043799">
     <w:abstractNumId w:val="15"/>
   </w:num>
-  <w:num w:numId="38">
+  <w:num w:numId="38" w16cid:durableId="2120373773">
     <w:abstractNumId w:val="26"/>
   </w:num>
-  <w:num w:numId="39">
+  <w:num w:numId="39" w16cid:durableId="83501651">
     <w:abstractNumId w:val="24"/>
   </w:num>
-  <w:num w:numId="40">
+  <w:num w:numId="40" w16cid:durableId="1946960740">
     <w:abstractNumId w:val="25"/>
   </w:num>
-  <w:num w:numId="41">
+  <w:num w:numId="41" w16cid:durableId="1050156998">
     <w:abstractNumId w:val="36"/>
   </w:num>
-  <w:num w:numId="42">
+  <w:num w:numId="42" w16cid:durableId="1687054395">
     <w:abstractNumId w:val="37"/>
   </w:num>
-  <w:num w:numId="43">
+  <w:num w:numId="43" w16cid:durableId="2082367597">
     <w:abstractNumId w:val="38"/>
   </w:num>
-  <w:num w:numId="44">
+  <w:num w:numId="44" w16cid:durableId="128519595">
     <w:abstractNumId w:val="20"/>
   </w:num>
-  <w:num w:numId="45">
+  <w:num w:numId="45" w16cid:durableId="1036928096">
     <w:abstractNumId w:val="17"/>
   </w:num>
 </w:numbering>
 </file>
 
 <file path=word/styles.xml><?xml version="1.0" encoding="utf-8"?>
-<w:styles xmlns:mc="http://schemas.openxmlformats.org/markup-compatibility/2006" xmlns:r="http://schemas.openxmlformats.org/officeDocument/2006/relationships" xmlns:w="http://schemas.openxmlformats.org/wordprocessingml/2006/main" xmlns:w14="http://schemas.microsoft.com/office/word/2010/wordml" xmlns:w15="http://schemas.microsoft.com/office/word/2012/wordml" xmlns:w16cex="http://schemas.microsoft.com/office/word/2018/wordml/cex" xmlns:w16cid="http://schemas.microsoft.com/office/word/2016/wordml/cid" xmlns:w16="http://schemas.microsoft.com/office/word/2018/wordml" xmlns:w16se="http://schemas.microsoft.com/office/word/2015/wordml/symex" mc:Ignorable="w14 w15 w16se w16cid w16 w16cex">
+<w:styles xmlns:mc="http://schemas.openxmlformats.org/markup-compatibility/2006" xmlns:r="http://schemas.openxmlformats.org/officeDocument/2006/relationships" xmlns:w="http://schemas.openxmlformats.org/wordprocessingml/2006/main" xmlns:w14="http://schemas.microsoft.com/office/word/2010/wordml" xmlns:w15="http://schemas.microsoft.com/office/word/2012/wordml" xmlns:w16cex="http://schemas.microsoft.com/office/word/2018/wordml/cex" xmlns:w16cid="http://schemas.microsoft.com/office/word/2016/wordml/cid" xmlns:w16="http://schemas.microsoft.com/office/word/2018/wordml" xmlns:w16sdtdh="http://schemas.microsoft.com/office/word/2020/wordml/sdtdatahash" xmlns:w16se="http://schemas.microsoft.com/office/word/2015/wordml/symex" mc:Ignorable="w14 w15 w16se w16cid w16 w16cex w16sdtdh">
   <w:docDefaults>
     <w:rPrDefault>
       <w:rPr>

</xml_diff>